<commit_message>
Cambios en el documento de riesgo
</commit_message>
<xml_diff>
--- a/ENTREGA/HITO1/ITERACION 2/Plantilla_Planificacion.docx
+++ b/ENTREGA/HITO1/ITERACION 2/Plantilla_Planificacion.docx
@@ -351,27 +351,7 @@
               <w:szCs w:val="24"/>
               <w:lang w:eastAsia="es-ES"/>
             </w:rPr>
-            <w:t xml:space="preserve">Fecha entrega: </w:t>
-          </w:r>
-          <w:proofErr w:type="spellStart"/>
-          <w:r>
-            <w:rPr>
-              <w:rFonts w:ascii="Verdana" w:eastAsia="Times New Roman" w:hAnsi="Verdana" w:cs="Times New Roman"/>
-              <w:sz w:val="28"/>
-              <w:szCs w:val="24"/>
-              <w:lang w:eastAsia="es-ES"/>
-            </w:rPr>
-            <w:t>dia</w:t>
-          </w:r>
-          <w:proofErr w:type="spellEnd"/>
-          <w:r>
-            <w:rPr>
-              <w:rFonts w:ascii="Verdana" w:eastAsia="Times New Roman" w:hAnsi="Verdana" w:cs="Times New Roman"/>
-              <w:sz w:val="28"/>
-              <w:szCs w:val="24"/>
-              <w:lang w:eastAsia="es-ES"/>
-            </w:rPr>
-            <w:t>-mes-año</w:t>
+            <w:t>Fecha entrega: dia-mes-año</w:t>
           </w:r>
         </w:p>
         <w:p>
@@ -2379,19 +2359,9 @@
         </w:numPr>
       </w:pPr>
       <w:bookmarkStart w:id="8" w:name="_Toc465669165"/>
-      <w:proofErr w:type="spellStart"/>
-      <w:r>
-        <w:t>Pricing</w:t>
-      </w:r>
-      <w:proofErr w:type="spellEnd"/>
-      <w:r>
-        <w:t xml:space="preserve"> to </w:t>
-      </w:r>
-      <w:proofErr w:type="spellStart"/>
-      <w:r>
-        <w:t>Win</w:t>
-      </w:r>
-      <w:proofErr w:type="spellEnd"/>
+      <w:r>
+        <w:t>Pricing to Win</w:t>
+      </w:r>
       <w:r>
         <w:t>.</w:t>
       </w:r>
@@ -2581,30 +2551,14 @@
           <w:i/>
           <w:iCs/>
         </w:rPr>
-        <w:t xml:space="preserve">&lt;Aquí se debe </w:t>
-      </w:r>
-      <w:proofErr w:type="gramStart"/>
+        <w:t xml:space="preserve">&lt;Aquí se debe describir </w:t>
+      </w:r>
       <w:r>
         <w:rPr>
           <w:i/>
           <w:iCs/>
         </w:rPr>
-        <w:t xml:space="preserve">describir </w:t>
-      </w:r>
-      <w:r>
-        <w:rPr>
-          <w:i/>
-          <w:iCs/>
-        </w:rPr>
-        <w:t xml:space="preserve"> cuáles</w:t>
-      </w:r>
-      <w:proofErr w:type="gramEnd"/>
-      <w:r>
-        <w:rPr>
-          <w:i/>
-          <w:iCs/>
-        </w:rPr>
-        <w:t xml:space="preserve"> van a ser sus acciones encaminadas a monitorizar y controlar el desarrollo del</w:t>
+        <w:t xml:space="preserve"> cuáles van a ser sus acciones encaminadas a monitorizar y controlar el desarrollo del</w:t>
       </w:r>
       <w:r>
         <w:rPr>
@@ -2696,13 +2650,8 @@
         <w:t>roblemas</w:t>
       </w:r>
       <w:r>
-        <w:t xml:space="preserve"> de compatibilidad con </w:t>
-      </w:r>
-      <w:proofErr w:type="spellStart"/>
-      <w:r>
-        <w:t>Netbeans</w:t>
-      </w:r>
-      <w:proofErr w:type="spellEnd"/>
+        <w:t xml:space="preserve"> de compatibilidad con Netbeans</w:t>
+      </w:r>
     </w:p>
     <w:p>
       <w:pPr>
@@ -2737,11 +2686,7 @@
         <w:t>roblem</w:t>
       </w:r>
       <w:r>
-        <w:t xml:space="preserve">as de compatibilidad con </w:t>
-      </w:r>
-      <w:proofErr w:type="spellStart"/>
-      <w:r>
-        <w:t>Unity</w:t>
+        <w:t>as de compatibilidad con Unity</w:t>
       </w:r>
     </w:p>
     <w:p>
@@ -2752,7 +2697,6 @@
           <w:numId w:val="11"/>
         </w:numPr>
       </w:pPr>
-      <w:proofErr w:type="spellEnd"/>
       <w:r>
         <w:t>P</w:t>
       </w:r>
@@ -2925,11 +2869,7 @@
         </w:numPr>
       </w:pPr>
       <w:r>
-        <w:t xml:space="preserve">Problemas con </w:t>
-      </w:r>
-      <w:proofErr w:type="spellStart"/>
-      <w:r>
-        <w:t>Github</w:t>
+        <w:t>Problemas con Github</w:t>
       </w:r>
     </w:p>
     <w:p>
@@ -2940,7 +2880,6 @@
           <w:numId w:val="14"/>
         </w:numPr>
       </w:pPr>
-      <w:proofErr w:type="spellEnd"/>
       <w:r>
         <w:t>Problemas con Project</w:t>
       </w:r>
@@ -2966,13 +2905,8 @@
         </w:numPr>
       </w:pPr>
       <w:r>
-        <w:t xml:space="preserve">Problemas con </w:t>
-      </w:r>
-      <w:proofErr w:type="spellStart"/>
-      <w:r>
-        <w:t>UaCloud</w:t>
-      </w:r>
-      <w:proofErr w:type="spellEnd"/>
+        <w:t>Problemas con UaCloud</w:t>
+      </w:r>
     </w:p>
     <w:p>
       <w:pPr>
@@ -3112,7 +3046,6 @@
         </w:numPr>
       </w:pPr>
       <w:r>
-        <w:lastRenderedPageBreak/>
         <w:t>Análisis de riesgos</w:t>
       </w:r>
     </w:p>
@@ -3143,6 +3076,7 @@
               <w:rPr>
                 <w:b/>
               </w:rPr>
+              <w:lastRenderedPageBreak/>
               <w:t>Riesgo</w:t>
             </w:r>
           </w:p>
@@ -3247,13 +3181,8 @@
           </w:tcPr>
           <w:p>
             <w:r>
-              <w:t xml:space="preserve">Problemas con </w:t>
-            </w:r>
-            <w:proofErr w:type="spellStart"/>
-            <w:r>
-              <w:t>librerias</w:t>
-            </w:r>
-            <w:proofErr w:type="spellEnd"/>
+              <w:t>Problemas con librerias</w:t>
+            </w:r>
           </w:p>
         </w:tc>
         <w:tc>
@@ -3284,13 +3213,8 @@
           </w:tcPr>
           <w:p>
             <w:r>
-              <w:t xml:space="preserve">Compatibilidad de </w:t>
-            </w:r>
-            <w:proofErr w:type="spellStart"/>
-            <w:r>
-              <w:t>Netbeans</w:t>
-            </w:r>
-            <w:proofErr w:type="spellEnd"/>
+              <w:t>Compatibilidad de Netbeans</w:t>
+            </w:r>
           </w:p>
         </w:tc>
         <w:tc>
@@ -3353,13 +3277,8 @@
           </w:tcPr>
           <w:p>
             <w:r>
-              <w:t xml:space="preserve">Compatibilidad de </w:t>
-            </w:r>
-            <w:proofErr w:type="spellStart"/>
-            <w:r>
-              <w:t>Unity</w:t>
-            </w:r>
-            <w:proofErr w:type="spellEnd"/>
+              <w:t>Compatibilidad de Unity</w:t>
+            </w:r>
           </w:p>
         </w:tc>
         <w:tc>
@@ -3390,13 +3309,8 @@
           </w:tcPr>
           <w:p>
             <w:r>
-              <w:t xml:space="preserve">Problemas de </w:t>
-            </w:r>
-            <w:proofErr w:type="spellStart"/>
-            <w:r>
-              <w:t>Github</w:t>
-            </w:r>
-            <w:proofErr w:type="spellEnd"/>
+              <w:t>Problemas de Github</w:t>
+            </w:r>
           </w:p>
         </w:tc>
         <w:tc>
@@ -3819,13 +3733,8 @@
           </w:tcPr>
           <w:p>
             <w:r>
-              <w:t xml:space="preserve">Problemas con </w:t>
-            </w:r>
-            <w:proofErr w:type="spellStart"/>
-            <w:r>
-              <w:t>UaCloud</w:t>
-            </w:r>
-            <w:proofErr w:type="spellEnd"/>
+              <w:t>Problemas con UaCloud</w:t>
+            </w:r>
           </w:p>
         </w:tc>
         <w:tc>
@@ -3856,13 +3765,8 @@
           </w:tcPr>
           <w:p>
             <w:r>
-              <w:t xml:space="preserve">Problemas con </w:t>
-            </w:r>
-            <w:proofErr w:type="spellStart"/>
-            <w:r>
-              <w:t>Github</w:t>
-            </w:r>
-            <w:proofErr w:type="spellEnd"/>
+              <w:t>Problemas con Github</w:t>
+            </w:r>
           </w:p>
         </w:tc>
         <w:tc>
@@ -3969,7 +3873,6 @@
                 <w:b/>
                 <w:sz w:val="26"/>
               </w:rPr>
-              <w:lastRenderedPageBreak/>
               <w:t>REQUERIMIENTOS</w:t>
             </w:r>
           </w:p>
@@ -4014,6 +3917,7 @@
           </w:tcPr>
           <w:p>
             <w:r>
+              <w:lastRenderedPageBreak/>
               <w:t>Falta de previsión IA</w:t>
             </w:r>
           </w:p>
@@ -4181,8 +4085,6 @@
       <w:pPr>
         <w:ind w:left="360"/>
       </w:pPr>
-      <w:bookmarkStart w:id="19" w:name="_GoBack"/>
-      <w:bookmarkEnd w:id="19"/>
     </w:p>
     <w:p>
       <w:pPr>
@@ -4198,40 +4100,15 @@
     </w:p>
     <w:p>
       <w:r>
-        <w:t>El ordenador se estropea y hay que reinstalar todo</w:t>
-      </w:r>
-      <w:r>
-        <w:t xml:space="preserve">: </w:t>
-      </w:r>
-      <w:r>
-        <w:t>Hacer copias de seguridad frecuentes en discos duros externos o en la nube, no dejar a una sola persona a cargo de muchas tareas</w:t>
-      </w:r>
-      <w:r>
-        <w:t>.</w:t>
-      </w:r>
-    </w:p>
-    <w:p>
-      <w:r>
-        <w:t xml:space="preserve">Problemas de compatibilidad con </w:t>
-      </w:r>
-      <w:proofErr w:type="spellStart"/>
-      <w:r>
-        <w:t>Netbeans</w:t>
-      </w:r>
-      <w:proofErr w:type="spellEnd"/>
-      <w:r>
-        <w:t>:</w:t>
-      </w:r>
-      <w:r>
-        <w:t xml:space="preserve"> Mirar algún IDE para poder sustituir a </w:t>
-      </w:r>
-      <w:proofErr w:type="spellStart"/>
-      <w:r>
-        <w:t>Netbeans</w:t>
-      </w:r>
-      <w:proofErr w:type="spellEnd"/>
-      <w:r>
-        <w:t xml:space="preserve"> o intentar solucionar el error.</w:t>
+        <w:t>El ordenador se estropea y hay que reinstalar todo: Hacer copias de seguridad frecuentes en discos duros externos o en la nube, no dejar a una sola persona a cargo de muchas tareas.</w:t>
+      </w:r>
+    </w:p>
+    <w:p>
+      <w:r>
+        <w:t>Problemas de compatibilidad con Netbeans:</w:t>
+      </w:r>
+      <w:r>
+        <w:t xml:space="preserve"> Mirar algún IDE para poder sustituir a Netbeans o intentar solucionar el error.</w:t>
       </w:r>
     </w:p>
     <w:p>
@@ -4244,13 +4121,8 @@
     </w:p>
     <w:p>
       <w:r>
-        <w:t xml:space="preserve">Problemas de compatibilidad con </w:t>
-      </w:r>
-      <w:proofErr w:type="spellStart"/>
-      <w:r>
-        <w:t>Unity</w:t>
-      </w:r>
-      <w:proofErr w:type="spellEnd"/>
+        <w:t>Problemas de compatibilidad con Unity</w:t>
+      </w:r>
       <w:r>
         <w:t>: Mirar otro programa que lo sustituya o arreglar el error.</w:t>
       </w:r>
@@ -4333,27 +4205,19 @@
     </w:p>
     <w:p>
       <w:r>
+        <w:t>Falta de comunicación entre el grupo</w:t>
+      </w:r>
+      <w:r>
+        <w:t>: Hacer más reuniones de grupo.</w:t>
+      </w:r>
+    </w:p>
+    <w:p>
+      <w:r>
         <w:lastRenderedPageBreak/>
-        <w:t>Falta de comunicación entre el grupo</w:t>
-      </w:r>
-      <w:r>
-        <w:t>: Hacer más reuniones de grupo.</w:t>
-      </w:r>
-    </w:p>
-    <w:p>
-      <w:r>
         <w:t>No se aclaran bien las tareas que tiene asignadas cada componente</w:t>
       </w:r>
       <w:r>
-        <w:t xml:space="preserve">: Aclarar las tareas de cada componente en el </w:t>
-      </w:r>
-      <w:proofErr w:type="spellStart"/>
-      <w:r>
-        <w:t>proyect</w:t>
-      </w:r>
-      <w:proofErr w:type="spellEnd"/>
-      <w:r>
-        <w:t>.</w:t>
+        <w:t>: Aclarar las tareas de cada componente en el proyect.</w:t>
       </w:r>
     </w:p>
     <w:p/>
@@ -4371,13 +4235,8 @@
     </w:p>
     <w:p>
       <w:r>
-        <w:t xml:space="preserve">Problemas con </w:t>
-      </w:r>
-      <w:proofErr w:type="spellStart"/>
-      <w:r>
-        <w:t>Github</w:t>
-      </w:r>
-      <w:proofErr w:type="spellEnd"/>
+        <w:t>Problemas con Github</w:t>
+      </w:r>
       <w:r>
         <w:t>: Solucionar el problema.</w:t>
       </w:r>
@@ -4389,6 +4248,9 @@
       <w:r>
         <w:t xml:space="preserve">: </w:t>
       </w:r>
+      <w:r>
+        <w:t>Trasladar las tareas a algún otro programa de tareas</w:t>
+      </w:r>
     </w:p>
     <w:p>
       <w:r>
@@ -4400,13 +4262,8 @@
     </w:p>
     <w:p>
       <w:r>
-        <w:t xml:space="preserve">Problemas con </w:t>
-      </w:r>
-      <w:proofErr w:type="spellStart"/>
-      <w:r>
-        <w:t>UaCloud</w:t>
-      </w:r>
-      <w:proofErr w:type="spellEnd"/>
+        <w:t>Problemas con UaCloud</w:t>
+      </w:r>
       <w:r>
         <w:t>: Esperar a que vuelva a estar disponible.</w:t>
       </w:r>
@@ -4437,20 +4294,32 @@
       <w:r>
         <w:t>No se prevén todas las posibles decisiones de la IA</w:t>
       </w:r>
+      <w:r>
+        <w:t xml:space="preserve">: </w:t>
+      </w:r>
     </w:p>
     <w:p>
       <w:r>
         <w:t>Se planifican demasiadas armas</w:t>
       </w:r>
+      <w:r>
+        <w:t>: Quitar armas que no usaremos</w:t>
+      </w:r>
     </w:p>
     <w:p>
       <w:r>
         <w:t>Se planifican demasiadas habitaciones</w:t>
       </w:r>
+      <w:r>
+        <w:t>: Eliminar habitaciones irrelevantes</w:t>
+      </w:r>
     </w:p>
     <w:p>
       <w:r>
         <w:t>Hay que realizar algún cambio que cambia todo lo creado</w:t>
+      </w:r>
+      <w:r>
+        <w:t>: Plantear bien el proyecto durante el inicio.</w:t>
       </w:r>
     </w:p>
     <w:p>
@@ -4467,8 +4336,13 @@
     </w:p>
     <w:p>
       <w:r>
-        <w:t>Se calcula mal el tiempo de alguna tarea que debería durar más de lo especificado.</w:t>
-      </w:r>
+        <w:t>Se calcula mal el tiempo de alguna tarea que deber</w:t>
+      </w:r>
+      <w:r>
+        <w:t>ía durar más de lo especificado: Recalcular el tiempo de las demás tareas que dependen de esta.</w:t>
+      </w:r>
+      <w:bookmarkStart w:id="19" w:name="_GoBack"/>
+      <w:bookmarkEnd w:id="19"/>
     </w:p>
     <w:p>
       <w:pPr>
@@ -6712,7 +6586,7 @@
     <w:lsdException w:name="Table Web 2" w:semiHidden="1" w:unhideWhenUsed="1"/>
     <w:lsdException w:name="Table Web 3" w:semiHidden="1" w:unhideWhenUsed="1"/>
     <w:lsdException w:name="Balloon Text" w:semiHidden="1" w:unhideWhenUsed="1"/>
-    <w:lsdException w:name="Table Grid" w:semiHidden="1" w:uiPriority="39" w:unhideWhenUsed="1"/>
+    <w:lsdException w:name="Table Grid" w:uiPriority="39"/>
     <w:lsdException w:name="Table Theme" w:semiHidden="1" w:unhideWhenUsed="1"/>
     <w:lsdException w:name="Placeholder Text" w:semiHidden="1"/>
     <w:lsdException w:name="No Spacing" w:uiPriority="1" w:qFormat="1"/>
@@ -6985,6 +6859,7 @@
   <w:style w:type="character" w:default="1" w:styleId="Fuentedeprrafopredeter">
     <w:name w:val="Default Paragraph Font"/>
     <w:uiPriority w:val="1"/>
+    <w:semiHidden/>
     <w:unhideWhenUsed/>
   </w:style>
   <w:style w:type="table" w:default="1" w:styleId="Tablanormal">
@@ -7685,7 +7560,7 @@
 </file>
 
 <file path=customXml/itemProps1.xml><?xml version="1.0" encoding="utf-8"?>
-<ds:datastoreItem xmlns:ds="http://schemas.openxmlformats.org/officeDocument/2006/customXml" ds:itemID="{D80D0F4E-3AF3-44E0-8490-EDB3BCDBA3EB}">
+<ds:datastoreItem xmlns:ds="http://schemas.openxmlformats.org/officeDocument/2006/customXml" ds:itemID="{4FDD744B-E139-4049-A31F-60255A2D56B9}">
   <ds:schemaRefs>
     <ds:schemaRef ds:uri="http://schemas.openxmlformats.org/officeDocument/2006/bibliography"/>
   </ds:schemaRefs>

</xml_diff>